<commit_message>
added ERD and context diagrams
</commit_message>
<xml_diff>
--- a/הפרוייקט/קובץ תשובת המרצה 17.docx
+++ b/הפרוייקט/קובץ תשובת המרצה 17.docx
@@ -161,7 +161,7 @@
     </w:p>
     <w:p>
       <w:pPr>
-        <w:pStyle w:val="3"/>
+        <w:pStyle w:val="Heading3"/>
       </w:pPr>
       <w:r>
         <w:rPr>
@@ -711,7 +711,7 @@
     </w:p>
     <w:p>
       <w:pPr>
-        <w:pStyle w:val="3"/>
+        <w:pStyle w:val="Heading3"/>
       </w:pPr>
       <w:r>
         <w:rPr>
@@ -1073,7 +1073,7 @@
     </w:p>
     <w:tbl>
       <w:tblPr>
-        <w:tblStyle w:val="a6"/>
+        <w:tblStyle w:val="TableGrid0"/>
         <w:bidiVisual/>
         <w:tblW w:w="0" w:type="auto"/>
         <w:tblLook w:val="04A0" w:firstRow="1" w:lastRow="0" w:firstColumn="1" w:lastColumn="0" w:noHBand="0" w:noVBand="1"/>
@@ -1102,6 +1102,7 @@
             <w:r>
               <w:rPr>
                 <w:noProof/>
+                <w:lang w:val="en-GB" w:eastAsia="en-GB" w:bidi="ar-SA"/>
               </w:rPr>
               <w:drawing>
                 <wp:anchor distT="0" distB="0" distL="114300" distR="114300" simplePos="0" relativeHeight="251658240" behindDoc="1" locked="0" layoutInCell="1" allowOverlap="1" wp14:anchorId="30D9D5FC" wp14:editId="21547777">
@@ -1340,7 +1341,7 @@
     </w:p>
     <w:p>
       <w:pPr>
-        <w:pStyle w:val="1"/>
+        <w:pStyle w:val="Heading1"/>
       </w:pPr>
       <w:r>
         <w:rPr>
@@ -1364,7 +1365,7 @@
     </w:p>
     <w:p>
       <w:pPr>
-        <w:pStyle w:val="1"/>
+        <w:pStyle w:val="Heading1"/>
         <w:numPr>
           <w:ilvl w:val="0"/>
           <w:numId w:val="0"/>
@@ -1461,7 +1462,7 @@
     </w:p>
     <w:p>
       <w:pPr>
-        <w:pStyle w:val="1"/>
+        <w:pStyle w:val="Heading1"/>
         <w:rPr>
           <w:rtl/>
         </w:rPr>
@@ -1483,7 +1484,7 @@
     </w:p>
     <w:p>
       <w:pPr>
-        <w:pStyle w:val="2"/>
+        <w:pStyle w:val="Heading2"/>
         <w:rPr>
           <w:b/>
           <w:bCs/>
@@ -1562,7 +1563,7 @@
     </w:p>
     <w:p>
       <w:pPr>
-        <w:pStyle w:val="2"/>
+        <w:pStyle w:val="Heading2"/>
         <w:numPr>
           <w:ilvl w:val="0"/>
           <w:numId w:val="0"/>
@@ -1598,7 +1599,7 @@
     </w:p>
     <w:p>
       <w:pPr>
-        <w:pStyle w:val="2"/>
+        <w:pStyle w:val="Heading2"/>
         <w:rPr>
           <w:b/>
           <w:bCs/>
@@ -1617,7 +1618,7 @@
     </w:p>
     <w:p>
       <w:pPr>
-        <w:pStyle w:val="2"/>
+        <w:pStyle w:val="Heading2"/>
         <w:numPr>
           <w:ilvl w:val="0"/>
           <w:numId w:val="0"/>
@@ -1646,7 +1647,7 @@
     </w:p>
     <w:p>
       <w:pPr>
-        <w:pStyle w:val="2"/>
+        <w:pStyle w:val="Heading2"/>
         <w:numPr>
           <w:ilvl w:val="0"/>
           <w:numId w:val="0"/>
@@ -1665,7 +1666,7 @@
     <w:p/>
     <w:p>
       <w:pPr>
-        <w:pStyle w:val="1"/>
+        <w:pStyle w:val="Heading1"/>
         <w:rPr>
           <w:rtl/>
         </w:rPr>
@@ -1788,18 +1789,33 @@
         </w:rPr>
         <w:t xml:space="preserve">3.1 </w:t>
       </w:r>
-      <w:hyperlink r:id="rId9" w:history="1">
-        <w:proofErr w:type="spellStart"/>
-        <w:r>
-          <w:rPr>
-            <w:rStyle w:val="Hyperlink"/>
-            <w:sz w:val="24"/>
-            <w:szCs w:val="24"/>
-          </w:rPr>
-          <w:t>WireShark</w:t>
-        </w:r>
-        <w:proofErr w:type="spellEnd"/>
-      </w:hyperlink>
+      <w:r>
+        <w:fldChar w:fldCharType="begin"/>
+      </w:r>
+      <w:r>
+        <w:instrText xml:space="preserve"> HYPERLINK "https://www.wireshark.org/" </w:instrText>
+      </w:r>
+      <w:r>
+        <w:fldChar w:fldCharType="separate"/>
+      </w:r>
+      <w:proofErr w:type="spellStart"/>
+      <w:r>
+        <w:rPr>
+          <w:rStyle w:val="Hyperlink"/>
+          <w:sz w:val="24"/>
+          <w:szCs w:val="24"/>
+        </w:rPr>
+        <w:t>WireShark</w:t>
+      </w:r>
+      <w:proofErr w:type="spellEnd"/>
+      <w:r>
+        <w:rPr>
+          <w:rStyle w:val="Hyperlink"/>
+          <w:sz w:val="24"/>
+          <w:szCs w:val="24"/>
+        </w:rPr>
+        <w:fldChar w:fldCharType="end"/>
+      </w:r>
       <w:r>
         <w:rPr>
           <w:sz w:val="24"/>
@@ -1814,47 +1830,7 @@
           <w:szCs w:val="24"/>
           <w:rtl/>
         </w:rPr>
-        <w:t xml:space="preserve"> האפליקציה מכילה תכונות כמו תכונת צפייה </w:t>
-      </w:r>
-      <w:proofErr w:type="spellStart"/>
-      <w:r>
-        <w:rPr>
-          <w:rFonts w:hint="cs"/>
-          <w:sz w:val="24"/>
-          <w:szCs w:val="24"/>
-          <w:rtl/>
-        </w:rPr>
-        <w:t>בפקטות</w:t>
-      </w:r>
-      <w:proofErr w:type="spellEnd"/>
-      <w:r>
-        <w:rPr>
-          <w:rFonts w:hint="cs"/>
-          <w:sz w:val="24"/>
-          <w:szCs w:val="24"/>
-          <w:rtl/>
-        </w:rPr>
-        <w:t xml:space="preserve"> אבל אין לה את היכולת להתריע על סכנה פוטנציאלית למחשב המשתמש דרך מתקפות </w:t>
-      </w:r>
-      <w:proofErr w:type="spellStart"/>
-      <w:r>
-        <w:rPr>
-          <w:rFonts w:hint="cs"/>
-          <w:sz w:val="24"/>
-          <w:szCs w:val="24"/>
-          <w:rtl/>
-        </w:rPr>
-        <w:t>אנטרנטיות</w:t>
-      </w:r>
-      <w:proofErr w:type="spellEnd"/>
-      <w:r>
-        <w:rPr>
-          <w:rFonts w:hint="cs"/>
-          <w:sz w:val="24"/>
-          <w:szCs w:val="24"/>
-          <w:rtl/>
-        </w:rPr>
-        <w:t xml:space="preserve"> כמו </w:t>
+        <w:t xml:space="preserve"> האפליקציה מכילה תכונות כמו תכונת צפייה בפקטות אבל אין לה את היכולת להתריע על סכנה פוטנציאלית למחשב המשתמש דרך מתקפות אנטרנטיות כמו </w:t>
       </w:r>
       <w:r>
         <w:rPr>
@@ -1936,7 +1912,7 @@
         </w:rPr>
         <w:t xml:space="preserve">3.2 </w:t>
       </w:r>
-      <w:hyperlink r:id="rId10" w:history="1">
+      <w:hyperlink r:id="rId9" w:history="1">
         <w:r>
           <w:rPr>
             <w:rStyle w:val="Hyperlink"/>
@@ -2134,21 +2110,35 @@
         </w:rPr>
         <w:t xml:space="preserve">3.3 </w:t>
       </w:r>
-      <w:hyperlink r:id="rId11" w:anchor="what-is-zeek" w:history="1">
-        <w:proofErr w:type="spellStart"/>
-        <w:r>
-          <w:rPr>
-            <w:rStyle w:val="Hyperlink"/>
-            <w:rFonts w:ascii="David" w:hAnsi="David" w:cs="David"/>
-          </w:rPr>
-          <w:t>Zeek</w:t>
-        </w:r>
-        <w:proofErr w:type="spellEnd"/>
-      </w:hyperlink>
-      <w:r>
-        <w:rPr>
+      <w:r>
+        <w:fldChar w:fldCharType="begin"/>
+      </w:r>
+      <w:r>
+        <w:instrText xml:space="preserve"> HYPERLINK "https://docs.zeek.org/en/master/about.html" \l "what-is-zeek" </w:instrText>
+      </w:r>
+      <w:r>
+        <w:fldChar w:fldCharType="separate"/>
+      </w:r>
+      <w:proofErr w:type="spellStart"/>
+      <w:r>
+        <w:rPr>
+          <w:rStyle w:val="Hyperlink"/>
           <w:rFonts w:ascii="David" w:hAnsi="David" w:cs="David"/>
         </w:rPr>
+        <w:t>Zeek</w:t>
+      </w:r>
+      <w:proofErr w:type="spellEnd"/>
+      <w:r>
+        <w:rPr>
+          <w:rStyle w:val="Hyperlink"/>
+          <w:rFonts w:ascii="David" w:hAnsi="David" w:cs="David"/>
+        </w:rPr>
+        <w:fldChar w:fldCharType="end"/>
+      </w:r>
+      <w:r>
+        <w:rPr>
+          <w:rFonts w:ascii="David" w:hAnsi="David" w:cs="David"/>
+        </w:rPr>
         <w:t xml:space="preserve"> </w:t>
       </w:r>
       <w:r>
@@ -2173,7 +2163,6 @@
         </w:rPr>
         <w:t xml:space="preserve">-Snort </w:t>
       </w:r>
-      <w:proofErr w:type="spellStart"/>
       <w:r>
         <w:rPr>
           <w:rFonts w:ascii="David" w:hAnsi="David" w:cs="David"/>
@@ -2182,7 +2171,6 @@
         </w:rPr>
         <w:t>ול</w:t>
       </w:r>
-      <w:proofErr w:type="spellEnd"/>
       <w:r>
         <w:rPr>
           <w:rFonts w:ascii="David" w:hAnsi="David" w:cs="David"/>
@@ -2362,7 +2350,7 @@
     </w:p>
     <w:p>
       <w:pPr>
-        <w:pStyle w:val="1"/>
+        <w:pStyle w:val="Heading1"/>
       </w:pPr>
       <w:r>
         <w:rPr>
@@ -2373,7 +2361,7 @@
     </w:p>
     <w:p>
       <w:pPr>
-        <w:pStyle w:val="1"/>
+        <w:pStyle w:val="Heading1"/>
         <w:numPr>
           <w:ilvl w:val="0"/>
           <w:numId w:val="0"/>
@@ -2441,7 +2429,7 @@
     </w:p>
     <w:p>
       <w:pPr>
-        <w:pStyle w:val="1"/>
+        <w:pStyle w:val="Heading1"/>
       </w:pPr>
       <w:r>
         <w:rPr>
@@ -2459,7 +2447,7 @@
     </w:p>
     <w:p>
       <w:pPr>
-        <w:pStyle w:val="2"/>
+        <w:pStyle w:val="Heading2"/>
       </w:pPr>
       <w:r>
         <w:rPr>
@@ -2544,7 +2532,7 @@
     <w:p/>
     <w:p>
       <w:pPr>
-        <w:pStyle w:val="2"/>
+        <w:pStyle w:val="Heading2"/>
         <w:rPr>
           <w:rtl/>
         </w:rPr>
@@ -3598,7 +3586,7 @@
             <w:proofErr w:type="spellStart"/>
             <w:r>
               <w:rPr>
-                <w:rStyle w:val="a9"/>
+                <w:rStyle w:val="Strong"/>
                 <w:sz w:val="24"/>
                 <w:szCs w:val="24"/>
               </w:rPr>
@@ -3607,7 +3595,7 @@
             <w:proofErr w:type="spellEnd"/>
             <w:r>
               <w:rPr>
-                <w:rStyle w:val="a9"/>
+                <w:rStyle w:val="Strong"/>
                 <w:rFonts w:cstheme="minorBidi"/>
                 <w:sz w:val="24"/>
                 <w:szCs w:val="24"/>
@@ -3781,7 +3769,7 @@
             </w:r>
             <w:r>
               <w:rPr>
-                <w:rStyle w:val="a9"/>
+                <w:rStyle w:val="Strong"/>
                 <w:sz w:val="24"/>
                 <w:szCs w:val="24"/>
               </w:rPr>
@@ -7745,7 +7733,7 @@
           </w:p>
           <w:p>
             <w:pPr>
-              <w:pStyle w:val="a3"/>
+              <w:pStyle w:val="ListParagraph"/>
               <w:numPr>
                 <w:ilvl w:val="0"/>
                 <w:numId w:val="44"/>
@@ -7809,7 +7797,7 @@
           </w:p>
           <w:p>
             <w:pPr>
-              <w:pStyle w:val="a3"/>
+              <w:pStyle w:val="ListParagraph"/>
               <w:numPr>
                 <w:ilvl w:val="0"/>
                 <w:numId w:val="44"/>
@@ -7854,7 +7842,7 @@
           </w:p>
           <w:p>
             <w:pPr>
-              <w:pStyle w:val="a3"/>
+              <w:pStyle w:val="ListParagraph"/>
               <w:numPr>
                 <w:ilvl w:val="0"/>
                 <w:numId w:val="44"/>
@@ -10288,19 +10276,8 @@
                 <w:rtl/>
                 <w:lang w:bidi="he-IL"/>
               </w:rPr>
-              <w:t xml:space="preserve">באמצעות ניתוח וספירה של </w:t>
-            </w:r>
-            <w:proofErr w:type="spellStart"/>
-            <w:r>
-              <w:rPr>
-                <w:sz w:val="24"/>
-                <w:szCs w:val="24"/>
-                <w:rtl/>
-                <w:lang w:bidi="he-IL"/>
-              </w:rPr>
-              <w:t>פקטות</w:t>
-            </w:r>
-            <w:proofErr w:type="spellEnd"/>
+              <w:t>באמצעות ניתוח וספירה של פקטות</w:t>
+            </w:r>
             <w:r>
               <w:rPr>
                 <w:sz w:val="24"/>
@@ -10690,7 +10667,7 @@
             </w:r>
             <w:r>
               <w:rPr>
-                <w:rStyle w:val="a9"/>
+                <w:rStyle w:val="Strong"/>
                 <w:sz w:val="24"/>
                 <w:szCs w:val="24"/>
               </w:rPr>
@@ -10866,25 +10843,7 @@
                 <w:rtl/>
                 <w:lang w:val="en-US" w:bidi="he-IL"/>
               </w:rPr>
-              <w:t xml:space="preserve"> באמצעות בדיקת </w:t>
-            </w:r>
-            <w:proofErr w:type="spellStart"/>
-            <w:r>
-              <w:rPr>
-                <w:rFonts w:ascii="David" w:eastAsia="Calibri" w:hAnsi="David" w:cs="David" w:hint="cs"/>
-                <w:rtl/>
-                <w:lang w:val="en-US" w:bidi="he-IL"/>
-              </w:rPr>
-              <w:t>פקטות</w:t>
-            </w:r>
-            <w:proofErr w:type="spellEnd"/>
-            <w:r>
-              <w:rPr>
-                <w:rFonts w:ascii="David" w:eastAsia="Calibri" w:hAnsi="David" w:cs="David" w:hint="cs"/>
-                <w:rtl/>
-                <w:lang w:val="en-US" w:bidi="he-IL"/>
-              </w:rPr>
-              <w:t xml:space="preserve"> </w:t>
+              <w:t xml:space="preserve"> באמצעות בדיקת פקטות </w:t>
             </w:r>
             <w:r>
               <w:rPr>
@@ -11196,7 +11155,7 @@
     </w:p>
     <w:p>
       <w:pPr>
-        <w:pStyle w:val="1"/>
+        <w:pStyle w:val="Heading1"/>
       </w:pPr>
       <w:r>
         <w:rPr>
@@ -11246,7 +11205,7 @@
     </w:p>
     <w:p>
       <w:pPr>
-        <w:pStyle w:val="2"/>
+        <w:pStyle w:val="Heading2"/>
       </w:pPr>
       <w:r>
         <w:rPr>
@@ -11257,7 +11216,7 @@
     </w:p>
     <w:p>
       <w:pPr>
-        <w:pStyle w:val="2"/>
+        <w:pStyle w:val="Heading2"/>
       </w:pPr>
       <w:r>
         <w:rPr>
@@ -11294,7 +11253,7 @@
     </w:p>
     <w:p>
       <w:pPr>
-        <w:pStyle w:val="1"/>
+        <w:pStyle w:val="Heading1"/>
       </w:pPr>
       <w:r>
         <w:rPr>
@@ -11305,7 +11264,7 @@
     </w:p>
     <w:p>
       <w:pPr>
-        <w:pStyle w:val="2"/>
+        <w:pStyle w:val="Heading2"/>
       </w:pPr>
       <w:r>
         <w:rPr>
@@ -11337,7 +11296,7 @@
     </w:p>
     <w:p>
       <w:pPr>
-        <w:pStyle w:val="2"/>
+        <w:pStyle w:val="Heading2"/>
       </w:pPr>
       <w:r>
         <w:rPr>
@@ -11368,7 +11327,7 @@
     </w:p>
     <w:p>
       <w:pPr>
-        <w:pStyle w:val="2"/>
+        <w:pStyle w:val="Heading2"/>
       </w:pPr>
       <w:r>
         <w:rPr>
@@ -11405,7 +11364,7 @@
     </w:p>
     <w:p>
       <w:pPr>
-        <w:pStyle w:val="a3"/>
+        <w:pStyle w:val="ListParagraph"/>
         <w:rPr>
           <w:rtl/>
         </w:rPr>
@@ -11413,7 +11372,7 @@
     </w:p>
     <w:p>
       <w:pPr>
-        <w:pStyle w:val="2"/>
+        <w:pStyle w:val="Heading2"/>
       </w:pPr>
       <w:r>
         <w:rPr>
@@ -11431,7 +11390,7 @@
     </w:p>
     <w:p>
       <w:pPr>
-        <w:pStyle w:val="2"/>
+        <w:pStyle w:val="Heading2"/>
         <w:rPr>
           <w:rtl/>
         </w:rPr>
@@ -11451,7 +11410,7 @@
     </w:p>
     <w:p>
       <w:pPr>
-        <w:pStyle w:val="2"/>
+        <w:pStyle w:val="Heading2"/>
         <w:rPr>
           <w:rtl/>
         </w:rPr>
@@ -11491,7 +11450,7 @@
     <w:p/>
     <w:p>
       <w:pPr>
-        <w:pStyle w:val="2"/>
+        <w:pStyle w:val="Heading2"/>
       </w:pPr>
       <w:r>
         <w:rPr>
@@ -11563,6 +11522,7 @@
       <w:r>
         <w:rPr>
           <w:noProof/>
+          <w:lang w:val="en-GB" w:eastAsia="en-GB" w:bidi="ar-SA"/>
         </w:rPr>
         <w:drawing>
           <wp:anchor distT="0" distB="0" distL="114300" distR="114300" simplePos="0" relativeHeight="251660288" behindDoc="0" locked="0" layoutInCell="1" allowOverlap="1" wp14:anchorId="55A1E673" wp14:editId="2EAD9A55">
@@ -11588,7 +11548,7 @@
                     <pic:cNvPicPr/>
                   </pic:nvPicPr>
                   <pic:blipFill>
-                    <a:blip r:embed="rId12" cstate="print">
+                    <a:blip r:embed="rId10" cstate="print">
                       <a:extLst>
                         <a:ext uri="{28A0092B-C50C-407E-A947-70E740481C1C}">
                           <a14:useLocalDpi xmlns:a14="http://schemas.microsoft.com/office/drawing/2010/main" val="0"/>
@@ -11715,12 +11675,322 @@
           <w:sz w:val="24"/>
           <w:szCs w:val="24"/>
           <w:rtl/>
+          <w:lang w:val="en-GB" w:eastAsia="en-GB" w:bidi="ar-SA"/>
         </w:rPr>
         <w:drawing>
           <wp:inline distT="0" distB="0" distL="0" distR="0" wp14:anchorId="7F02FF12" wp14:editId="6857D2D0">
             <wp:extent cx="5377534" cy="3556000"/>
             <wp:effectExtent l="0" t="0" r="0" b="6350"/>
             <wp:docPr id="2" name="Picture 2"/>
+            <wp:cNvGraphicFramePr>
+              <a:graphicFrameLocks xmlns:a="http://schemas.openxmlformats.org/drawingml/2006/main" noChangeAspect="1"/>
+            </wp:cNvGraphicFramePr>
+            <a:graphic xmlns:a="http://schemas.openxmlformats.org/drawingml/2006/main">
+              <a:graphicData uri="http://schemas.openxmlformats.org/drawingml/2006/picture">
+                <pic:pic xmlns:pic="http://schemas.openxmlformats.org/drawingml/2006/picture">
+                  <pic:nvPicPr>
+                    <pic:cNvPr id="1" name=""/>
+                    <pic:cNvPicPr/>
+                  </pic:nvPicPr>
+                  <pic:blipFill>
+                    <a:blip r:embed="rId11"/>
+                    <a:stretch>
+                      <a:fillRect/>
+                    </a:stretch>
+                  </pic:blipFill>
+                  <pic:spPr>
+                    <a:xfrm>
+                      <a:off x="0" y="0"/>
+                      <a:ext cx="5484863" cy="3626973"/>
+                    </a:xfrm>
+                    <a:prstGeom prst="rect">
+                      <a:avLst/>
+                    </a:prstGeom>
+                  </pic:spPr>
+                </pic:pic>
+              </a:graphicData>
+            </a:graphic>
+          </wp:inline>
+        </w:drawing>
+      </w:r>
+    </w:p>
+    <w:p>
+      <w:pPr>
+        <w:ind w:left="709" w:firstLine="0"/>
+        <w:rPr>
+          <w:sz w:val="24"/>
+          <w:szCs w:val="24"/>
+        </w:rPr>
+      </w:pPr>
+    </w:p>
+    <w:p>
+      <w:pPr>
+        <w:ind w:left="360" w:firstLine="0"/>
+        <w:rPr>
+          <w:sz w:val="24"/>
+          <w:szCs w:val="24"/>
+          <w:highlight w:val="green"/>
+          <w:rtl/>
+        </w:rPr>
+      </w:pPr>
+      <w:r>
+        <w:rPr>
+          <w:rFonts w:hint="cs"/>
+          <w:sz w:val="24"/>
+          <w:szCs w:val="24"/>
+          <w:highlight w:val="green"/>
+          <w:rtl/>
+        </w:rPr>
+        <w:t>נבדק</w:t>
+      </w:r>
+    </w:p>
+    <w:p>
+      <w:pPr>
+        <w:rPr>
+          <w:sz w:val="24"/>
+          <w:szCs w:val="24"/>
+          <w:highlight w:val="yellow"/>
+        </w:rPr>
+      </w:pPr>
+    </w:p>
+    <w:p>
+      <w:pPr>
+        <w:bidi w:val="0"/>
+        <w:spacing w:after="160"/>
+        <w:ind w:left="0" w:firstLine="0"/>
+        <w:rPr>
+          <w:sz w:val="24"/>
+          <w:szCs w:val="24"/>
+          <w:highlight w:val="yellow"/>
+        </w:rPr>
+      </w:pPr>
+      <w:r>
+        <w:rPr>
+          <w:sz w:val="24"/>
+          <w:szCs w:val="24"/>
+          <w:highlight w:val="yellow"/>
+        </w:rPr>
+        <w:br w:type="page"/>
+      </w:r>
+    </w:p>
+    <w:p>
+      <w:pPr>
+        <w:ind w:left="709" w:firstLine="0"/>
+        <w:rPr>
+          <w:sz w:val="24"/>
+          <w:szCs w:val="24"/>
+        </w:rPr>
+      </w:pPr>
+    </w:p>
+    <w:p>
+      <w:pPr>
+        <w:ind w:left="709" w:firstLine="0"/>
+        <w:rPr>
+          <w:sz w:val="24"/>
+          <w:szCs w:val="24"/>
+        </w:rPr>
+      </w:pPr>
+    </w:p>
+    <w:p>
+      <w:pPr>
+        <w:ind w:left="709" w:firstLine="0"/>
+        <w:rPr>
+          <w:b/>
+          <w:bCs/>
+          <w:sz w:val="24"/>
+          <w:szCs w:val="24"/>
+          <w:u w:val="single"/>
+        </w:rPr>
+      </w:pPr>
+      <w:r>
+        <w:rPr>
+          <w:b/>
+          <w:bCs/>
+          <w:sz w:val="24"/>
+          <w:szCs w:val="24"/>
+          <w:u w:val="single"/>
+          <w:rtl/>
+        </w:rPr>
+        <w:t xml:space="preserve">עמוד אבטחת קבצים </w:t>
+      </w:r>
+    </w:p>
+    <w:p>
+      <w:pPr>
+        <w:ind w:left="709" w:firstLine="0"/>
+        <w:rPr>
+          <w:sz w:val="24"/>
+          <w:szCs w:val="24"/>
+        </w:rPr>
+      </w:pPr>
+      <w:r>
+        <w:rPr>
+          <w:noProof/>
+          <w:sz w:val="24"/>
+          <w:szCs w:val="24"/>
+          <w:rtl/>
+          <w:lang w:val="en-GB" w:eastAsia="en-GB" w:bidi="ar-SA"/>
+        </w:rPr>
+        <w:drawing>
+          <wp:inline distT="0" distB="0" distL="0" distR="0" wp14:anchorId="31C88983" wp14:editId="17A6DAC8">
+            <wp:extent cx="5906770" cy="3691890"/>
+            <wp:effectExtent l="0" t="0" r="0" b="3810"/>
+            <wp:docPr id="11" name="Picture 11"/>
+            <wp:cNvGraphicFramePr>
+              <a:graphicFrameLocks xmlns:a="http://schemas.openxmlformats.org/drawingml/2006/main" noChangeAspect="1"/>
+            </wp:cNvGraphicFramePr>
+            <a:graphic xmlns:a="http://schemas.openxmlformats.org/drawingml/2006/main">
+              <a:graphicData uri="http://schemas.openxmlformats.org/drawingml/2006/picture">
+                <pic:pic xmlns:pic="http://schemas.openxmlformats.org/drawingml/2006/picture">
+                  <pic:nvPicPr>
+                    <pic:cNvPr id="1" name=""/>
+                    <pic:cNvPicPr/>
+                  </pic:nvPicPr>
+                  <pic:blipFill>
+                    <a:blip r:embed="rId12"/>
+                    <a:stretch>
+                      <a:fillRect/>
+                    </a:stretch>
+                  </pic:blipFill>
+                  <pic:spPr>
+                    <a:xfrm>
+                      <a:off x="0" y="0"/>
+                      <a:ext cx="5906770" cy="3691890"/>
+                    </a:xfrm>
+                    <a:prstGeom prst="rect">
+                      <a:avLst/>
+                    </a:prstGeom>
+                  </pic:spPr>
+                </pic:pic>
+              </a:graphicData>
+            </a:graphic>
+          </wp:inline>
+        </w:drawing>
+      </w:r>
+    </w:p>
+    <w:p>
+      <w:pPr>
+        <w:ind w:left="709" w:firstLine="0"/>
+        <w:rPr>
+          <w:sz w:val="24"/>
+          <w:szCs w:val="24"/>
+        </w:rPr>
+      </w:pPr>
+      <w:r>
+        <w:rPr>
+          <w:rFonts w:hint="cs"/>
+          <w:sz w:val="24"/>
+          <w:szCs w:val="24"/>
+          <w:highlight w:val="green"/>
+          <w:rtl/>
+        </w:rPr>
+        <w:t>נבדק</w:t>
+      </w:r>
+    </w:p>
+    <w:p>
+      <w:pPr>
+        <w:ind w:left="709" w:firstLine="0"/>
+        <w:rPr>
+          <w:sz w:val="24"/>
+          <w:szCs w:val="24"/>
+        </w:rPr>
+      </w:pPr>
+    </w:p>
+    <w:p>
+      <w:pPr>
+        <w:ind w:left="709" w:firstLine="0"/>
+        <w:rPr>
+          <w:bCs/>
+          <w:sz w:val="24"/>
+          <w:szCs w:val="24"/>
+          <w:u w:val="single"/>
+          <w:rtl/>
+        </w:rPr>
+      </w:pPr>
+    </w:p>
+    <w:p>
+      <w:pPr>
+        <w:ind w:left="709" w:firstLine="0"/>
+        <w:rPr>
+          <w:bCs/>
+          <w:sz w:val="24"/>
+          <w:szCs w:val="24"/>
+          <w:u w:val="single"/>
+          <w:rtl/>
+        </w:rPr>
+      </w:pPr>
+    </w:p>
+    <w:p>
+      <w:pPr>
+        <w:ind w:left="709" w:firstLine="0"/>
+        <w:rPr>
+          <w:bCs/>
+          <w:sz w:val="24"/>
+          <w:szCs w:val="24"/>
+          <w:u w:val="single"/>
+          <w:rtl/>
+        </w:rPr>
+      </w:pPr>
+    </w:p>
+    <w:p>
+      <w:pPr>
+        <w:ind w:left="709" w:firstLine="0"/>
+        <w:rPr>
+          <w:bCs/>
+          <w:sz w:val="24"/>
+          <w:szCs w:val="24"/>
+          <w:u w:val="single"/>
+          <w:rtl/>
+        </w:rPr>
+      </w:pPr>
+    </w:p>
+    <w:p>
+      <w:pPr>
+        <w:ind w:left="709" w:firstLine="0"/>
+        <w:rPr>
+          <w:bCs/>
+          <w:sz w:val="24"/>
+          <w:szCs w:val="24"/>
+          <w:u w:val="single"/>
+          <w:rtl/>
+        </w:rPr>
+      </w:pPr>
+      <w:r>
+        <w:rPr>
+          <w:rFonts w:hint="cs"/>
+          <w:bCs/>
+          <w:sz w:val="24"/>
+          <w:szCs w:val="24"/>
+          <w:u w:val="single"/>
+          <w:rtl/>
+        </w:rPr>
+        <w:t>עמוד אבטחת קישורים</w:t>
+      </w:r>
+    </w:p>
+    <w:p>
+      <w:pPr>
+        <w:ind w:left="709" w:firstLine="0"/>
+        <w:rPr>
+          <w:bCs/>
+          <w:sz w:val="24"/>
+          <w:szCs w:val="24"/>
+          <w:u w:val="single"/>
+          <w:rtl/>
+        </w:rPr>
+      </w:pPr>
+      <w:r>
+        <w:rPr>
+          <w:bCs/>
+          <w:noProof/>
+          <w:sz w:val="24"/>
+          <w:szCs w:val="24"/>
+          <w:rtl/>
+          <w:lang w:val="en-GB" w:eastAsia="en-GB" w:bidi="ar-SA"/>
+        </w:rPr>
+        <w:drawing>
+          <wp:inline distT="0" distB="0" distL="0" distR="0" wp14:anchorId="5CC2D7E2" wp14:editId="527BA9B3">
+            <wp:extent cx="5906770" cy="3691890"/>
+            <wp:effectExtent l="0" t="0" r="0" b="3810"/>
+            <wp:docPr id="10" name="Picture 10"/>
             <wp:cNvGraphicFramePr>
               <a:graphicFrameLocks xmlns:a="http://schemas.openxmlformats.org/drawingml/2006/main" noChangeAspect="1"/>
             </wp:cNvGraphicFramePr>
@@ -11740,7 +12010,7 @@
                   <pic:spPr>
                     <a:xfrm>
                       <a:off x="0" y="0"/>
-                      <a:ext cx="5484863" cy="3626973"/>
+                      <a:ext cx="5906770" cy="3691890"/>
                     </a:xfrm>
                     <a:prstGeom prst="rect">
                       <a:avLst/>
@@ -11761,10 +12031,7 @@
           <w:szCs w:val="24"/>
         </w:rPr>
       </w:pPr>
-    </w:p>
-    <w:p>
-      <w:pPr>
-        <w:ind w:left="360" w:firstLine="0"/>
+      <w:r>
         <w:rPr>
           <w:rFonts w:hint="cs"/>
           <w:sz w:val="24"/>
@@ -11772,26 +12039,8 @@
           <w:highlight w:val="green"/>
           <w:rtl/>
         </w:rPr>
-      </w:pPr>
-      <w:r>
-        <w:rPr>
-          <w:rFonts w:hint="cs"/>
-          <w:sz w:val="24"/>
-          <w:szCs w:val="24"/>
-          <w:highlight w:val="green"/>
-          <w:rtl/>
-        </w:rPr>
         <w:t>נבדק</w:t>
       </w:r>
-    </w:p>
-    <w:p>
-      <w:pPr>
-        <w:rPr>
-          <w:sz w:val="24"/>
-          <w:szCs w:val="24"/>
-          <w:highlight w:val="yellow"/>
-        </w:rPr>
-      </w:pPr>
     </w:p>
     <w:p>
       <w:pPr>
@@ -11801,26 +12050,17 @@
         <w:rPr>
           <w:sz w:val="24"/>
           <w:szCs w:val="24"/>
-          <w:highlight w:val="yellow"/>
+          <w:rtl/>
         </w:rPr>
       </w:pPr>
       <w:r>
         <w:rPr>
           <w:sz w:val="24"/>
           <w:szCs w:val="24"/>
-          <w:highlight w:val="yellow"/>
+          <w:rtl/>
         </w:rPr>
         <w:br w:type="page"/>
       </w:r>
-    </w:p>
-    <w:p>
-      <w:pPr>
-        <w:ind w:left="709" w:firstLine="0"/>
-        <w:rPr>
-          <w:sz w:val="24"/>
-          <w:szCs w:val="24"/>
-        </w:rPr>
-      </w:pPr>
     </w:p>
     <w:p>
       <w:pPr>
@@ -11840,10 +12080,12 @@
           <w:sz w:val="24"/>
           <w:szCs w:val="24"/>
           <w:u w:val="single"/>
-        </w:rPr>
-      </w:pPr>
-      <w:r>
-        <w:rPr>
+          <w:rtl/>
+        </w:rPr>
+      </w:pPr>
+      <w:r>
+        <w:rPr>
+          <w:rFonts w:hint="cs"/>
           <w:b/>
           <w:bCs/>
           <w:sz w:val="24"/>
@@ -11851,29 +12093,37 @@
           <w:u w:val="single"/>
           <w:rtl/>
         </w:rPr>
-        <w:t xml:space="preserve">עמוד אבטחת קבצים </w:t>
+        <w:t>ממשק דוחות</w:t>
       </w:r>
     </w:p>
     <w:p>
       <w:pPr>
         <w:ind w:left="709" w:firstLine="0"/>
         <w:rPr>
+          <w:b/>
+          <w:bCs/>
           <w:sz w:val="24"/>
           <w:szCs w:val="24"/>
-        </w:rPr>
-      </w:pPr>
-      <w:r>
-        <w:rPr>
+          <w:u w:val="single"/>
+          <w:rtl/>
+        </w:rPr>
+      </w:pPr>
+      <w:r>
+        <w:rPr>
+          <w:b/>
+          <w:bCs/>
           <w:noProof/>
           <w:sz w:val="24"/>
           <w:szCs w:val="24"/>
-          <w:rtl/>
+          <w:u w:val="single"/>
+          <w:rtl/>
+          <w:lang w:val="en-GB" w:eastAsia="en-GB" w:bidi="ar-SA"/>
         </w:rPr>
         <w:drawing>
-          <wp:inline distT="0" distB="0" distL="0" distR="0" wp14:anchorId="31C88983" wp14:editId="17A6DAC8">
-            <wp:extent cx="5906770" cy="3691890"/>
-            <wp:effectExtent l="0" t="0" r="0" b="3810"/>
-            <wp:docPr id="11" name="Picture 11"/>
+          <wp:inline distT="0" distB="0" distL="0" distR="0" wp14:anchorId="2EB2C208" wp14:editId="6826D2DC">
+            <wp:extent cx="5906770" cy="4373245"/>
+            <wp:effectExtent l="0" t="0" r="0" b="8255"/>
+            <wp:docPr id="6" name="Picture 6"/>
             <wp:cNvGraphicFramePr>
               <a:graphicFrameLocks xmlns:a="http://schemas.openxmlformats.org/drawingml/2006/main" noChangeAspect="1"/>
             </wp:cNvGraphicFramePr>
@@ -11893,7 +12143,7 @@
                   <pic:spPr>
                     <a:xfrm>
                       <a:off x="0" y="0"/>
-                      <a:ext cx="5906770" cy="3691890"/>
+                      <a:ext cx="5906770" cy="4373245"/>
                     </a:xfrm>
                     <a:prstGeom prst="rect">
                       <a:avLst/>
@@ -11927,17 +12177,33 @@
     </w:p>
     <w:p>
       <w:pPr>
-        <w:ind w:left="709" w:firstLine="0"/>
-        <w:rPr>
+        <w:bidi w:val="0"/>
+        <w:spacing w:after="160"/>
+        <w:ind w:left="0" w:firstLine="0"/>
+        <w:rPr>
+          <w:b/>
+          <w:bCs/>
           <w:sz w:val="24"/>
           <w:szCs w:val="24"/>
-        </w:rPr>
-      </w:pPr>
+          <w:rtl/>
+        </w:rPr>
+      </w:pPr>
+      <w:r>
+        <w:rPr>
+          <w:b/>
+          <w:bCs/>
+          <w:sz w:val="24"/>
+          <w:szCs w:val="24"/>
+          <w:rtl/>
+        </w:rPr>
+        <w:br w:type="page"/>
+      </w:r>
     </w:p>
     <w:p>
       <w:pPr>
         <w:ind w:left="709" w:firstLine="0"/>
         <w:rPr>
+          <w:b/>
           <w:bCs/>
           <w:sz w:val="24"/>
           <w:szCs w:val="24"/>
@@ -11950,6 +12216,7 @@
       <w:pPr>
         <w:ind w:left="709" w:firstLine="0"/>
         <w:rPr>
+          <w:b/>
           <w:bCs/>
           <w:sz w:val="24"/>
           <w:szCs w:val="24"/>
@@ -11962,6 +12229,7 @@
       <w:pPr>
         <w:ind w:left="709" w:firstLine="0"/>
         <w:rPr>
+          <w:b/>
           <w:bCs/>
           <w:sz w:val="24"/>
           <w:szCs w:val="24"/>
@@ -11974,6 +12242,7 @@
       <w:pPr>
         <w:ind w:left="709" w:firstLine="0"/>
         <w:rPr>
+          <w:b/>
           <w:bCs/>
           <w:sz w:val="24"/>
           <w:szCs w:val="24"/>
@@ -11986,6 +12255,7 @@
       <w:pPr>
         <w:ind w:left="709" w:firstLine="0"/>
         <w:rPr>
+          <w:b/>
           <w:bCs/>
           <w:sz w:val="24"/>
           <w:szCs w:val="24"/>
@@ -11993,42 +12263,59 @@
           <w:rtl/>
         </w:rPr>
       </w:pPr>
-      <w:r>
-        <w:rPr>
-          <w:rFonts w:hint="cs"/>
+    </w:p>
+    <w:p>
+      <w:pPr>
+        <w:ind w:left="709" w:firstLine="0"/>
+        <w:rPr>
+          <w:b/>
           <w:bCs/>
           <w:sz w:val="24"/>
           <w:szCs w:val="24"/>
           <w:u w:val="single"/>
           <w:rtl/>
         </w:rPr>
-        <w:t>עמוד אבטחת קישורים</w:t>
-      </w:r>
-    </w:p>
-    <w:p>
-      <w:pPr>
-        <w:ind w:left="709" w:firstLine="0"/>
-        <w:rPr>
+      </w:pPr>
+      <w:r>
+        <w:rPr>
+          <w:rFonts w:hint="cs"/>
+          <w:b/>
           <w:bCs/>
           <w:sz w:val="24"/>
           <w:szCs w:val="24"/>
           <w:u w:val="single"/>
           <w:rtl/>
         </w:rPr>
-      </w:pPr>
-      <w:r>
-        <w:rPr>
+        <w:t>ממשק דוחות (יצירת דו"ח)</w:t>
+      </w:r>
+    </w:p>
+    <w:p>
+      <w:pPr>
+        <w:ind w:left="709" w:firstLine="0"/>
+        <w:rPr>
+          <w:b/>
+          <w:bCs/>
+          <w:sz w:val="24"/>
+          <w:szCs w:val="24"/>
+          <w:u w:val="single"/>
+          <w:rtl/>
+        </w:rPr>
+      </w:pPr>
+      <w:r>
+        <w:rPr>
+          <w:b/>
           <w:bCs/>
           <w:noProof/>
           <w:sz w:val="24"/>
           <w:szCs w:val="24"/>
           <w:rtl/>
+          <w:lang w:val="en-GB" w:eastAsia="en-GB" w:bidi="ar-SA"/>
         </w:rPr>
         <w:drawing>
-          <wp:inline distT="0" distB="0" distL="0" distR="0" wp14:anchorId="5CC2D7E2" wp14:editId="527BA9B3">
-            <wp:extent cx="5906770" cy="3691890"/>
-            <wp:effectExtent l="0" t="0" r="0" b="3810"/>
-            <wp:docPr id="10" name="Picture 10"/>
+          <wp:inline distT="0" distB="0" distL="0" distR="0" wp14:anchorId="5F52613A" wp14:editId="55828454">
+            <wp:extent cx="5906770" cy="4397375"/>
+            <wp:effectExtent l="0" t="0" r="0" b="3175"/>
+            <wp:docPr id="9" name="Picture 9"/>
             <wp:cNvGraphicFramePr>
               <a:graphicFrameLocks xmlns:a="http://schemas.openxmlformats.org/drawingml/2006/main" noChangeAspect="1"/>
             </wp:cNvGraphicFramePr>
@@ -12048,7 +12335,7 @@
                   <pic:spPr>
                     <a:xfrm>
                       <a:off x="0" y="0"/>
-                      <a:ext cx="5906770" cy="3691890"/>
+                      <a:ext cx="5906770" cy="4397375"/>
                     </a:xfrm>
                     <a:prstGeom prst="rect">
                       <a:avLst/>
@@ -12086,33 +12373,6 @@
         <w:spacing w:after="160"/>
         <w:ind w:left="0" w:firstLine="0"/>
         <w:rPr>
-          <w:sz w:val="24"/>
-          <w:szCs w:val="24"/>
-          <w:rtl/>
-        </w:rPr>
-      </w:pPr>
-      <w:r>
-        <w:rPr>
-          <w:sz w:val="24"/>
-          <w:szCs w:val="24"/>
-          <w:rtl/>
-        </w:rPr>
-        <w:br w:type="page"/>
-      </w:r>
-    </w:p>
-    <w:p>
-      <w:pPr>
-        <w:ind w:left="709" w:firstLine="0"/>
-        <w:rPr>
-          <w:sz w:val="24"/>
-          <w:szCs w:val="24"/>
-        </w:rPr>
-      </w:pPr>
-    </w:p>
-    <w:p>
-      <w:pPr>
-        <w:ind w:left="709" w:firstLine="0"/>
-        <w:rPr>
           <w:b/>
           <w:bCs/>
           <w:sz w:val="24"/>
@@ -12123,7 +12383,6 @@
       </w:pPr>
       <w:r>
         <w:rPr>
-          <w:rFonts w:hint="cs"/>
           <w:b/>
           <w:bCs/>
           <w:sz w:val="24"/>
@@ -12131,7 +12390,7 @@
           <w:u w:val="single"/>
           <w:rtl/>
         </w:rPr>
-        <w:t>ממשק דוחות</w:t>
+        <w:br w:type="page"/>
       </w:r>
     </w:p>
     <w:p>
@@ -12146,21 +12405,60 @@
           <w:rtl/>
         </w:rPr>
       </w:pPr>
-      <w:r>
+    </w:p>
+    <w:p>
+      <w:pPr>
+        <w:ind w:left="709" w:firstLine="0"/>
         <w:rPr>
           <w:b/>
           <w:bCs/>
-          <w:noProof/>
           <w:sz w:val="24"/>
           <w:szCs w:val="24"/>
           <w:u w:val="single"/>
-          <w:rtl/>
+        </w:rPr>
+      </w:pPr>
+      <w:r>
+        <w:rPr>
+          <w:b/>
+          <w:bCs/>
+          <w:sz w:val="24"/>
+          <w:szCs w:val="24"/>
+          <w:u w:val="single"/>
+          <w:rtl/>
+        </w:rPr>
+        <w:t>עמוד רמת שימוש במשאבי מחשב</w:t>
+      </w:r>
+    </w:p>
+    <w:p>
+      <w:pPr>
+        <w:ind w:left="709" w:firstLine="0"/>
+        <w:rPr>
+          <w:noProof/>
+          <w:lang w:val="en-GB" w:eastAsia="en-GB" w:bidi="ar-SA"/>
+        </w:rPr>
+      </w:pPr>
+    </w:p>
+    <w:p>
+      <w:pPr>
+        <w:ind w:left="709" w:firstLine="0"/>
+        <w:rPr>
+          <w:noProof/>
+          <w:rtl/>
+          <w:lang w:val="en-GB" w:eastAsia="en-GB" w:bidi="ar-SA"/>
+        </w:rPr>
+      </w:pPr>
+      <w:r>
+        <w:rPr>
+          <w:rFonts w:cs="Times New Roman"/>
+          <w:noProof/>
+          <w:rtl/>
+          <w:lang w:val="en-GB" w:eastAsia="en-GB" w:bidi="ar-SA"/>
         </w:rPr>
         <w:drawing>
-          <wp:inline distT="0" distB="0" distL="0" distR="0" wp14:anchorId="2EB2C208" wp14:editId="6826D2DC">
-            <wp:extent cx="5906770" cy="4373245"/>
-            <wp:effectExtent l="0" t="0" r="0" b="8255"/>
-            <wp:docPr id="6" name="Picture 6"/>
+          <wp:inline distT="0" distB="0" distL="0" distR="0" wp14:anchorId="23CA246E" wp14:editId="621F389F">
+            <wp:extent cx="5906770" cy="3691890"/>
+            <wp:effectExtent l="0" t="0" r="0" b="3810"/>
+            <wp:docPr id="8" name="Picture 8"/>
             <wp:cNvGraphicFramePr>
               <a:graphicFrameLocks xmlns:a="http://schemas.openxmlformats.org/drawingml/2006/main" noChangeAspect="1"/>
             </wp:cNvGraphicFramePr>
@@ -12180,341 +12478,6 @@
                   <pic:spPr>
                     <a:xfrm>
                       <a:off x="0" y="0"/>
-                      <a:ext cx="5906770" cy="4373245"/>
-                    </a:xfrm>
-                    <a:prstGeom prst="rect">
-                      <a:avLst/>
-                    </a:prstGeom>
-                  </pic:spPr>
-                </pic:pic>
-              </a:graphicData>
-            </a:graphic>
-          </wp:inline>
-        </w:drawing>
-      </w:r>
-    </w:p>
-    <w:p>
-      <w:pPr>
-        <w:ind w:left="709" w:firstLine="0"/>
-        <w:rPr>
-          <w:sz w:val="24"/>
-          <w:szCs w:val="24"/>
-        </w:rPr>
-      </w:pPr>
-      <w:r>
-        <w:rPr>
-          <w:rFonts w:hint="cs"/>
-          <w:sz w:val="24"/>
-          <w:szCs w:val="24"/>
-          <w:highlight w:val="green"/>
-          <w:rtl/>
-        </w:rPr>
-        <w:t>נבדק</w:t>
-      </w:r>
-    </w:p>
-    <w:p>
-      <w:pPr>
-        <w:bidi w:val="0"/>
-        <w:spacing w:after="160"/>
-        <w:ind w:left="0" w:firstLine="0"/>
-        <w:rPr>
-          <w:b/>
-          <w:bCs/>
-          <w:sz w:val="24"/>
-          <w:szCs w:val="24"/>
-          <w:rtl/>
-        </w:rPr>
-      </w:pPr>
-      <w:bookmarkStart w:id="0" w:name="_GoBack"/>
-      <w:r>
-        <w:rPr>
-          <w:b/>
-          <w:bCs/>
-          <w:sz w:val="24"/>
-          <w:szCs w:val="24"/>
-          <w:rtl/>
-        </w:rPr>
-        <w:br w:type="page"/>
-      </w:r>
-    </w:p>
-    <w:bookmarkEnd w:id="0"/>
-    <w:p>
-      <w:pPr>
-        <w:ind w:left="709" w:firstLine="0"/>
-        <w:rPr>
-          <w:b/>
-          <w:bCs/>
-          <w:sz w:val="24"/>
-          <w:szCs w:val="24"/>
-          <w:u w:val="single"/>
-          <w:rtl/>
-        </w:rPr>
-      </w:pPr>
-    </w:p>
-    <w:p>
-      <w:pPr>
-        <w:ind w:left="709" w:firstLine="0"/>
-        <w:rPr>
-          <w:b/>
-          <w:bCs/>
-          <w:sz w:val="24"/>
-          <w:szCs w:val="24"/>
-          <w:u w:val="single"/>
-          <w:rtl/>
-        </w:rPr>
-      </w:pPr>
-    </w:p>
-    <w:p>
-      <w:pPr>
-        <w:ind w:left="709" w:firstLine="0"/>
-        <w:rPr>
-          <w:b/>
-          <w:bCs/>
-          <w:sz w:val="24"/>
-          <w:szCs w:val="24"/>
-          <w:u w:val="single"/>
-          <w:rtl/>
-        </w:rPr>
-      </w:pPr>
-    </w:p>
-    <w:p>
-      <w:pPr>
-        <w:ind w:left="709" w:firstLine="0"/>
-        <w:rPr>
-          <w:b/>
-          <w:bCs/>
-          <w:sz w:val="24"/>
-          <w:szCs w:val="24"/>
-          <w:u w:val="single"/>
-          <w:rtl/>
-        </w:rPr>
-      </w:pPr>
-    </w:p>
-    <w:p>
-      <w:pPr>
-        <w:ind w:left="709" w:firstLine="0"/>
-        <w:rPr>
-          <w:b/>
-          <w:bCs/>
-          <w:sz w:val="24"/>
-          <w:szCs w:val="24"/>
-          <w:u w:val="single"/>
-          <w:rtl/>
-        </w:rPr>
-      </w:pPr>
-    </w:p>
-    <w:p>
-      <w:pPr>
-        <w:ind w:left="709" w:firstLine="0"/>
-        <w:rPr>
-          <w:b/>
-          <w:bCs/>
-          <w:sz w:val="24"/>
-          <w:szCs w:val="24"/>
-          <w:u w:val="single"/>
-          <w:rtl/>
-        </w:rPr>
-      </w:pPr>
-      <w:r>
-        <w:rPr>
-          <w:rFonts w:hint="cs"/>
-          <w:b/>
-          <w:bCs/>
-          <w:sz w:val="24"/>
-          <w:szCs w:val="24"/>
-          <w:u w:val="single"/>
-          <w:rtl/>
-        </w:rPr>
-        <w:t>ממשק דוחות (יצירת דו"ח)</w:t>
-      </w:r>
-    </w:p>
-    <w:p>
-      <w:pPr>
-        <w:ind w:left="709" w:firstLine="0"/>
-        <w:rPr>
-          <w:b/>
-          <w:bCs/>
-          <w:sz w:val="24"/>
-          <w:szCs w:val="24"/>
-          <w:u w:val="single"/>
-          <w:rtl/>
-        </w:rPr>
-      </w:pPr>
-      <w:r>
-        <w:rPr>
-          <w:b/>
-          <w:bCs/>
-          <w:noProof/>
-          <w:sz w:val="24"/>
-          <w:szCs w:val="24"/>
-          <w:rtl/>
-        </w:rPr>
-        <w:drawing>
-          <wp:inline distT="0" distB="0" distL="0" distR="0" wp14:anchorId="5F52613A" wp14:editId="55828454">
-            <wp:extent cx="5906770" cy="4397375"/>
-            <wp:effectExtent l="0" t="0" r="0" b="3175"/>
-            <wp:docPr id="9" name="Picture 9"/>
-            <wp:cNvGraphicFramePr>
-              <a:graphicFrameLocks xmlns:a="http://schemas.openxmlformats.org/drawingml/2006/main" noChangeAspect="1"/>
-            </wp:cNvGraphicFramePr>
-            <a:graphic xmlns:a="http://schemas.openxmlformats.org/drawingml/2006/main">
-              <a:graphicData uri="http://schemas.openxmlformats.org/drawingml/2006/picture">
-                <pic:pic xmlns:pic="http://schemas.openxmlformats.org/drawingml/2006/picture">
-                  <pic:nvPicPr>
-                    <pic:cNvPr id="1" name=""/>
-                    <pic:cNvPicPr/>
-                  </pic:nvPicPr>
-                  <pic:blipFill>
-                    <a:blip r:embed="rId17"/>
-                    <a:stretch>
-                      <a:fillRect/>
-                    </a:stretch>
-                  </pic:blipFill>
-                  <pic:spPr>
-                    <a:xfrm>
-                      <a:off x="0" y="0"/>
-                      <a:ext cx="5906770" cy="4397375"/>
-                    </a:xfrm>
-                    <a:prstGeom prst="rect">
-                      <a:avLst/>
-                    </a:prstGeom>
-                  </pic:spPr>
-                </pic:pic>
-              </a:graphicData>
-            </a:graphic>
-          </wp:inline>
-        </w:drawing>
-      </w:r>
-    </w:p>
-    <w:p>
-      <w:pPr>
-        <w:ind w:left="709" w:firstLine="0"/>
-        <w:rPr>
-          <w:sz w:val="24"/>
-          <w:szCs w:val="24"/>
-        </w:rPr>
-      </w:pPr>
-      <w:r>
-        <w:rPr>
-          <w:rFonts w:hint="cs"/>
-          <w:sz w:val="24"/>
-          <w:szCs w:val="24"/>
-          <w:highlight w:val="green"/>
-          <w:rtl/>
-        </w:rPr>
-        <w:t>נבדק</w:t>
-      </w:r>
-    </w:p>
-    <w:p>
-      <w:pPr>
-        <w:bidi w:val="0"/>
-        <w:spacing w:after="160"/>
-        <w:ind w:left="0" w:firstLine="0"/>
-        <w:rPr>
-          <w:b/>
-          <w:bCs/>
-          <w:sz w:val="24"/>
-          <w:szCs w:val="24"/>
-          <w:u w:val="single"/>
-          <w:rtl/>
-        </w:rPr>
-      </w:pPr>
-      <w:r>
-        <w:rPr>
-          <w:b/>
-          <w:bCs/>
-          <w:sz w:val="24"/>
-          <w:szCs w:val="24"/>
-          <w:u w:val="single"/>
-          <w:rtl/>
-        </w:rPr>
-        <w:br w:type="page"/>
-      </w:r>
-    </w:p>
-    <w:p>
-      <w:pPr>
-        <w:ind w:left="709" w:firstLine="0"/>
-        <w:rPr>
-          <w:b/>
-          <w:bCs/>
-          <w:sz w:val="24"/>
-          <w:szCs w:val="24"/>
-          <w:u w:val="single"/>
-          <w:rtl/>
-        </w:rPr>
-      </w:pPr>
-    </w:p>
-    <w:p>
-      <w:pPr>
-        <w:ind w:left="709" w:firstLine="0"/>
-        <w:rPr>
-          <w:b/>
-          <w:bCs/>
-          <w:sz w:val="24"/>
-          <w:szCs w:val="24"/>
-          <w:u w:val="single"/>
-        </w:rPr>
-      </w:pPr>
-      <w:r>
-        <w:rPr>
-          <w:b/>
-          <w:bCs/>
-          <w:sz w:val="24"/>
-          <w:szCs w:val="24"/>
-          <w:u w:val="single"/>
-          <w:rtl/>
-        </w:rPr>
-        <w:t>עמוד רמת שימוש במשאבי מחשב</w:t>
-      </w:r>
-    </w:p>
-    <w:p>
-      <w:pPr>
-        <w:ind w:left="709" w:firstLine="0"/>
-        <w:rPr>
-          <w:noProof/>
-          <w:lang w:val="en-GB" w:eastAsia="en-GB" w:bidi="ar-SA"/>
-        </w:rPr>
-      </w:pPr>
-    </w:p>
-    <w:p>
-      <w:pPr>
-        <w:ind w:left="709" w:firstLine="0"/>
-        <w:rPr>
-          <w:noProof/>
-          <w:rtl/>
-          <w:lang w:val="en-GB" w:eastAsia="en-GB" w:bidi="ar-SA"/>
-        </w:rPr>
-      </w:pPr>
-      <w:r>
-        <w:rPr>
-          <w:rFonts w:cs="Times New Roman"/>
-          <w:noProof/>
-          <w:rtl/>
-        </w:rPr>
-        <w:drawing>
-          <wp:inline distT="0" distB="0" distL="0" distR="0" wp14:anchorId="23CA246E" wp14:editId="621F389F">
-            <wp:extent cx="5906770" cy="3691890"/>
-            <wp:effectExtent l="0" t="0" r="0" b="3810"/>
-            <wp:docPr id="8" name="Picture 8"/>
-            <wp:cNvGraphicFramePr>
-              <a:graphicFrameLocks xmlns:a="http://schemas.openxmlformats.org/drawingml/2006/main" noChangeAspect="1"/>
-            </wp:cNvGraphicFramePr>
-            <a:graphic xmlns:a="http://schemas.openxmlformats.org/drawingml/2006/main">
-              <a:graphicData uri="http://schemas.openxmlformats.org/drawingml/2006/picture">
-                <pic:pic xmlns:pic="http://schemas.openxmlformats.org/drawingml/2006/picture">
-                  <pic:nvPicPr>
-                    <pic:cNvPr id="1" name=""/>
-                    <pic:cNvPicPr/>
-                  </pic:nvPicPr>
-                  <pic:blipFill>
-                    <a:blip r:embed="rId18"/>
-                    <a:stretch>
-                      <a:fillRect/>
-                    </a:stretch>
-                  </pic:blipFill>
-                  <pic:spPr>
-                    <a:xfrm>
-                      <a:off x="0" y="0"/>
                       <a:ext cx="5906770" cy="3691890"/>
                     </a:xfrm>
                     <a:prstGeom prst="rect">
@@ -12580,7 +12543,7 @@
     </w:p>
     <w:p>
       <w:pPr>
-        <w:pStyle w:val="2"/>
+        <w:pStyle w:val="Heading2"/>
         <w:rPr>
           <w:szCs w:val="24"/>
         </w:rPr>
@@ -12611,7 +12574,7 @@
     <w:p/>
     <w:p>
       <w:pPr>
-        <w:pStyle w:val="2"/>
+        <w:pStyle w:val="Heading2"/>
       </w:pPr>
       <w:r>
         <w:rPr>
@@ -12629,7 +12592,7 @@
     </w:p>
     <w:p>
       <w:pPr>
-        <w:pStyle w:val="1"/>
+        <w:pStyle w:val="Heading1"/>
       </w:pPr>
       <w:r>
         <w:rPr>
@@ -12640,7 +12603,7 @@
     </w:p>
     <w:p>
       <w:pPr>
-        <w:pStyle w:val="2"/>
+        <w:pStyle w:val="Heading2"/>
       </w:pPr>
       <w:r>
         <w:rPr>
@@ -12651,18 +12614,20 @@
     </w:p>
     <w:p>
       <w:pPr>
-        <w:pStyle w:val="a3"/>
-      </w:pPr>
+        <w:pStyle w:val="ListParagraph"/>
+      </w:pPr>
+      <w:bookmarkStart w:id="0" w:name="_GoBack"/>
       <w:r>
         <w:rPr>
           <w:noProof/>
+          <w:lang w:val="en-GB" w:eastAsia="en-GB" w:bidi="ar-SA"/>
         </w:rPr>
         <w:lastRenderedPageBreak/>
         <w:drawing>
-          <wp:inline distT="0" distB="0" distL="0" distR="0" wp14:anchorId="291011ED" wp14:editId="5D3E8B43">
-            <wp:extent cx="5153025" cy="4486275"/>
-            <wp:effectExtent l="0" t="0" r="9525" b="9525"/>
-            <wp:docPr id="12" name="Picture 12"/>
+          <wp:inline distT="0" distB="0" distL="0" distR="0" wp14:anchorId="0DD0CC21" wp14:editId="1E0DC787">
+            <wp:extent cx="5906770" cy="6266815"/>
+            <wp:effectExtent l="0" t="0" r="0" b="635"/>
+            <wp:docPr id="7" name="Picture 7"/>
             <wp:cNvGraphicFramePr>
               <a:graphicFrameLocks xmlns:a="http://schemas.openxmlformats.org/drawingml/2006/main" noChangeAspect="1"/>
             </wp:cNvGraphicFramePr>
@@ -12670,11 +12635,11 @@
               <a:graphicData uri="http://schemas.openxmlformats.org/drawingml/2006/picture">
                 <pic:pic xmlns:pic="http://schemas.openxmlformats.org/drawingml/2006/picture">
                   <pic:nvPicPr>
-                    <pic:cNvPr id="12" name="ERD.drawio.png"/>
+                    <pic:cNvPr id="7" name="ERD.drawio.png"/>
                     <pic:cNvPicPr/>
                   </pic:nvPicPr>
                   <pic:blipFill>
-                    <a:blip r:embed="rId19">
+                    <a:blip r:embed="rId17">
                       <a:extLst>
                         <a:ext uri="{28A0092B-C50C-407E-A947-70E740481C1C}">
                           <a14:useLocalDpi xmlns:a14="http://schemas.microsoft.com/office/drawing/2010/main" val="0"/>
@@ -12688,7 +12653,7 @@
                   <pic:spPr>
                     <a:xfrm>
                       <a:off x="0" y="0"/>
-                      <a:ext cx="5153025" cy="4486275"/>
+                      <a:ext cx="5906770" cy="6266815"/>
                     </a:xfrm>
                     <a:prstGeom prst="rect">
                       <a:avLst/>
@@ -12700,10 +12665,11 @@
           </wp:inline>
         </w:drawing>
       </w:r>
+      <w:bookmarkEnd w:id="0"/>
     </w:p>
     <w:p>
       <w:pPr>
-        <w:pStyle w:val="a3"/>
+        <w:pStyle w:val="ListParagraph"/>
         <w:rPr>
           <w:rtl/>
         </w:rPr>
@@ -12711,7 +12677,7 @@
     </w:p>
     <w:p>
       <w:pPr>
-        <w:pStyle w:val="2"/>
+        <w:pStyle w:val="Heading2"/>
       </w:pPr>
       <w:r>
         <w:rPr>
@@ -12761,7 +12727,7 @@
     </w:p>
     <w:p>
       <w:pPr>
-        <w:pStyle w:val="2"/>
+        <w:pStyle w:val="Heading2"/>
       </w:pPr>
       <w:r>
         <w:rPr>
@@ -12779,7 +12745,7 @@
     </w:p>
     <w:p>
       <w:pPr>
-        <w:pStyle w:val="1"/>
+        <w:pStyle w:val="Heading1"/>
       </w:pPr>
       <w:r>
         <w:rPr>
@@ -12790,7 +12756,7 @@
     </w:p>
     <w:p>
       <w:pPr>
-        <w:pStyle w:val="2"/>
+        <w:pStyle w:val="Heading2"/>
       </w:pPr>
       <w:r>
         <w:t xml:space="preserve"> Use Case</w:t>
@@ -12806,6 +12772,7 @@
         <w:rPr>
           <w:noProof/>
           <w:rtl/>
+          <w:lang w:val="en-GB" w:eastAsia="en-GB" w:bidi="ar-SA"/>
         </w:rPr>
         <w:lastRenderedPageBreak/>
         <w:drawing>
@@ -12824,7 +12791,7 @@
                     <pic:cNvPicPr/>
                   </pic:nvPicPr>
                   <pic:blipFill>
-                    <a:blip r:embed="rId20">
+                    <a:blip r:embed="rId18">
                       <a:extLst>
                         <a:ext uri="{28A0092B-C50C-407E-A947-70E740481C1C}">
                           <a14:useLocalDpi xmlns:a14="http://schemas.microsoft.com/office/drawing/2010/main" val="0"/>
@@ -12889,7 +12856,7 @@
     <w:p/>
     <w:p>
       <w:pPr>
-        <w:pStyle w:val="2"/>
+        <w:pStyle w:val="Heading2"/>
       </w:pPr>
       <w:r>
         <w:t>Sequence Diagram</w:t>
@@ -12911,7 +12878,7 @@
     </w:p>
     <w:p>
       <w:pPr>
-        <w:pStyle w:val="2"/>
+        <w:pStyle w:val="Heading2"/>
       </w:pPr>
       <w:r>
         <w:t>Data flow</w:t>
@@ -12919,106 +12886,153 @@
     </w:p>
     <w:p>
       <w:pPr>
-        <w:rPr>
-          <w:rtl/>
-        </w:rPr>
-      </w:pPr>
-      <w:r>
-        <w:t xml:space="preserve"> </w:t>
+        <w:jc w:val="right"/>
+      </w:pPr>
+      <w:r>
+        <w:rPr>
+          <w:noProof/>
+          <w:lang w:val="en-GB" w:eastAsia="en-GB" w:bidi="ar-SA"/>
+        </w:rPr>
+        <w:drawing>
+          <wp:anchor distT="0" distB="0" distL="114300" distR="114300" simplePos="0" relativeHeight="251661312" behindDoc="0" locked="0" layoutInCell="1" allowOverlap="1" wp14:anchorId="5A1A7E16" wp14:editId="7D8D3BB6">
+            <wp:simplePos x="0" y="0"/>
+            <wp:positionH relativeFrom="page">
+              <wp:align>center</wp:align>
+            </wp:positionH>
+            <wp:positionV relativeFrom="paragraph">
+              <wp:posOffset>333013</wp:posOffset>
+            </wp:positionV>
+            <wp:extent cx="6760049" cy="1816100"/>
+            <wp:effectExtent l="0" t="0" r="3175" b="0"/>
+            <wp:wrapSquare wrapText="bothSides"/>
+            <wp:docPr id="3" name="Picture 3"/>
+            <wp:cNvGraphicFramePr>
+              <a:graphicFrameLocks xmlns:a="http://schemas.openxmlformats.org/drawingml/2006/main" noChangeAspect="1"/>
+            </wp:cNvGraphicFramePr>
+            <a:graphic xmlns:a="http://schemas.openxmlformats.org/drawingml/2006/main">
+              <a:graphicData uri="http://schemas.openxmlformats.org/drawingml/2006/picture">
+                <pic:pic xmlns:pic="http://schemas.openxmlformats.org/drawingml/2006/picture">
+                  <pic:nvPicPr>
+                    <pic:cNvPr id="3" name="Context Diagram.drawio.png"/>
+                    <pic:cNvPicPr/>
+                  </pic:nvPicPr>
+                  <pic:blipFill>
+                    <a:blip r:embed="rId19">
+                      <a:extLst>
+                        <a:ext uri="{28A0092B-C50C-407E-A947-70E740481C1C}">
+                          <a14:useLocalDpi xmlns:a14="http://schemas.microsoft.com/office/drawing/2010/main" val="0"/>
+                        </a:ext>
+                      </a:extLst>
+                    </a:blip>
+                    <a:stretch>
+                      <a:fillRect/>
+                    </a:stretch>
+                  </pic:blipFill>
+                  <pic:spPr>
+                    <a:xfrm>
+                      <a:off x="0" y="0"/>
+                      <a:ext cx="6760049" cy="1816100"/>
+                    </a:xfrm>
+                    <a:prstGeom prst="rect">
+                      <a:avLst/>
+                    </a:prstGeom>
+                  </pic:spPr>
+                </pic:pic>
+              </a:graphicData>
+            </a:graphic>
+          </wp:anchor>
+        </w:drawing>
+      </w:r>
+      <w:r>
+        <w:t>Context Diagram</w:t>
       </w:r>
     </w:p>
     <w:p>
       <w:pPr>
-        <w:pStyle w:val="1"/>
-      </w:pPr>
-      <w:r>
-        <w:rPr>
-          <w:rtl/>
-        </w:rPr>
-        <w:t xml:space="preserve">תיאור המרכיב האלגוריתמי – חישובי  </w:t>
-      </w:r>
+        <w:jc w:val="right"/>
+      </w:pPr>
     </w:p>
     <w:p>
       <w:pPr>
         <w:rPr>
-          <w:highlight w:val="yellow"/>
-        </w:rPr>
-      </w:pPr>
+          <w:rtl/>
+        </w:rPr>
+      </w:pPr>
+      <w:r>
+        <w:t xml:space="preserve"> </w:t>
+      </w:r>
     </w:p>
     <w:p>
       <w:pPr>
-        <w:pStyle w:val="2"/>
-      </w:pPr>
-      <w:r>
-        <w:rPr>
-          <w:rFonts w:hint="cs"/>
-          <w:rtl/>
-        </w:rPr>
-        <w:t>איזו בעיה בא הפרוייקט לפתור, ואיך יפתור?</w:t>
+        <w:pStyle w:val="Heading1"/>
+      </w:pPr>
+      <w:r>
+        <w:rPr>
+          <w:rtl/>
+        </w:rPr>
+        <w:t xml:space="preserve">תיאור המרכיב האלגוריתמי – חישובי  </w:t>
       </w:r>
     </w:p>
     <w:p>
       <w:pPr>
-        <w:pStyle w:val="2"/>
-      </w:pPr>
-      <w:r>
-        <w:rPr>
-          <w:rtl/>
-        </w:rPr>
-        <w:t xml:space="preserve">איסוף מידע וניתוחים סטטיסטיים </w:t>
-      </w:r>
-      <w:r>
-        <w:rPr>
-          <w:rFonts w:hint="cs"/>
-          <w:rtl/>
-        </w:rPr>
-        <w:t>(</w:t>
-      </w:r>
-      <w:r>
-        <w:rPr>
-          <w:rtl/>
-        </w:rPr>
-        <w:t>אנליטיקות</w:t>
-      </w:r>
-      <w:r>
-        <w:rPr>
-          <w:rFonts w:hint="cs"/>
-          <w:rtl/>
-        </w:rPr>
-        <w:t>)</w:t>
-      </w:r>
-      <w:r>
-        <w:rPr>
-          <w:rtl/>
-        </w:rPr>
-        <w:t xml:space="preserve"> </w:t>
-      </w:r>
+        <w:rPr>
+          <w:highlight w:val="yellow"/>
+        </w:rPr>
+      </w:pPr>
     </w:p>
     <w:p>
       <w:pPr>
-        <w:pStyle w:val="a3"/>
-      </w:pPr>
+        <w:pStyle w:val="Heading2"/>
+      </w:pPr>
+      <w:r>
+        <w:rPr>
+          <w:rFonts w:hint="cs"/>
+          <w:rtl/>
+        </w:rPr>
+        <w:t>איזו בעיה בא הפרוייקט לפתור, ואיך יפתור?</w:t>
+      </w:r>
     </w:p>
     <w:p>
       <w:pPr>
-        <w:rPr>
-          <w:rtl/>
-        </w:rPr>
-      </w:pPr>
-      <w:r>
+        <w:pStyle w:val="Heading2"/>
+      </w:pPr>
+      <w:r>
+        <w:rPr>
+          <w:rtl/>
+        </w:rPr>
+        <w:t xml:space="preserve">איסוף מידע וניתוחים סטטיסטיים </w:t>
+      </w:r>
+      <w:r>
+        <w:rPr>
+          <w:rFonts w:hint="cs"/>
+          <w:rtl/>
+        </w:rPr>
+        <w:t>(</w:t>
+      </w:r>
+      <w:r>
+        <w:rPr>
+          <w:rtl/>
+        </w:rPr>
+        <w:t>אנליטיקות</w:t>
+      </w:r>
+      <w:r>
+        <w:rPr>
+          <w:rFonts w:hint="cs"/>
+          <w:rtl/>
+        </w:rPr>
+        <w:t>)</w:t>
+      </w:r>
+      <w:r>
+        <w:rPr>
+          <w:rtl/>
+        </w:rPr>
         <w:t xml:space="preserve"> </w:t>
       </w:r>
     </w:p>
     <w:p>
       <w:pPr>
-        <w:pStyle w:val="1"/>
-      </w:pPr>
-      <w:r>
-        <w:rPr>
-          <w:rtl/>
-        </w:rPr>
-        <w:t xml:space="preserve">תיאור/התייחסות לנושאי אבטחת מידע  </w:t>
-      </w:r>
+        <w:pStyle w:val="ListParagraph"/>
+      </w:pPr>
     </w:p>
     <w:p>
       <w:pPr>
@@ -13026,94 +13040,98 @@
           <w:rtl/>
         </w:rPr>
       </w:pPr>
+      <w:r>
+        <w:t xml:space="preserve"> </w:t>
+      </w:r>
     </w:p>
     <w:p>
       <w:pPr>
-        <w:pStyle w:val="1"/>
-      </w:pPr>
-      <w:r>
-        <w:rPr>
-          <w:rtl/>
-        </w:rPr>
-        <w:t xml:space="preserve">משאבים הנדרשים לפרויקט: </w:t>
+        <w:pStyle w:val="Heading1"/>
+      </w:pPr>
+      <w:r>
+        <w:rPr>
+          <w:rtl/>
+        </w:rPr>
+        <w:t xml:space="preserve">תיאור/התייחסות לנושאי אבטחת מידע  </w:t>
       </w:r>
     </w:p>
     <w:p>
       <w:pPr>
-        <w:pStyle w:val="2"/>
-      </w:pPr>
-      <w:r>
-        <w:rPr>
-          <w:rtl/>
-        </w:rPr>
-        <w:t>מספר שעות המוקדש לפרויקט, חלוקת עבודה בין חברי הצוות</w:t>
-      </w:r>
+        <w:rPr>
+          <w:rtl/>
+        </w:rPr>
+      </w:pPr>
     </w:p>
     <w:p>
       <w:pPr>
-        <w:pStyle w:val="2"/>
-      </w:pPr>
-      <w:r>
-        <w:rPr>
-          <w:rtl/>
-        </w:rPr>
-        <w:t xml:space="preserve">ציוד נדרש </w:t>
+        <w:pStyle w:val="Heading1"/>
+      </w:pPr>
+      <w:r>
+        <w:rPr>
+          <w:rtl/>
+        </w:rPr>
+        <w:t xml:space="preserve">משאבים הנדרשים לפרויקט: </w:t>
       </w:r>
     </w:p>
     <w:p>
       <w:pPr>
-        <w:pStyle w:val="2"/>
-        <w:rPr>
-          <w:color w:val="2E74B5" w:themeColor="accent1" w:themeShade="BF"/>
-        </w:rPr>
-      </w:pPr>
-      <w:r>
-        <w:rPr>
-          <w:rtl/>
-        </w:rPr>
-        <w:t>תוכנות נדרשות</w:t>
+        <w:pStyle w:val="Heading2"/>
+      </w:pPr>
+      <w:r>
+        <w:rPr>
+          <w:rtl/>
+        </w:rPr>
+        <w:lastRenderedPageBreak/>
+        <w:t>מספר שעות המוקדש לפרויקט, חלוקת עבודה בין חברי הצוות</w:t>
       </w:r>
     </w:p>
     <w:p>
       <w:pPr>
-        <w:pStyle w:val="2"/>
-      </w:pPr>
-      <w:r>
-        <w:rPr>
-          <w:rtl/>
-        </w:rPr>
-        <w:t>ידע חדש</w:t>
-      </w:r>
-      <w:r>
-        <w:rPr>
-          <w:rtl/>
-        </w:rPr>
-        <w:t xml:space="preserve"> שנדרש ללמוד לצורך ביצוע הפרויק</w:t>
-      </w:r>
-      <w:r>
-        <w:rPr>
-          <w:rFonts w:hint="cs"/>
-          <w:rtl/>
-        </w:rPr>
-        <w:t>ט</w:t>
+        <w:pStyle w:val="Heading2"/>
+      </w:pPr>
+      <w:r>
+        <w:rPr>
+          <w:rtl/>
+        </w:rPr>
+        <w:t xml:space="preserve">ציוד נדרש </w:t>
       </w:r>
     </w:p>
     <w:p>
       <w:pPr>
-        <w:rPr>
-          <w:rtl/>
-        </w:rPr>
-      </w:pPr>
+        <w:pStyle w:val="Heading2"/>
+        <w:rPr>
+          <w:color w:val="2E74B5" w:themeColor="accent1" w:themeShade="BF"/>
+        </w:rPr>
+      </w:pPr>
+      <w:r>
+        <w:rPr>
+          <w:rtl/>
+        </w:rPr>
+        <w:t>תוכנות נדרשות</w:t>
+      </w:r>
     </w:p>
     <w:p>
       <w:pPr>
-        <w:pStyle w:val="2"/>
-      </w:pPr>
-      <w:r>
-        <w:rPr>
-          <w:rtl/>
-        </w:rPr>
-        <w:t xml:space="preserve">ספרות ומקורות מידע </w:t>
+        <w:pStyle w:val="Heading2"/>
+      </w:pPr>
+      <w:r>
+        <w:rPr>
+          <w:rtl/>
+        </w:rPr>
+        <w:t>ידע חדש</w:t>
+      </w:r>
+      <w:r>
+        <w:rPr>
+          <w:rtl/>
+        </w:rPr>
+        <w:t xml:space="preserve"> שנדרש ללמוד לצורך ביצוע הפרויק</w:t>
+      </w:r>
+      <w:r>
+        <w:rPr>
+          <w:rFonts w:hint="cs"/>
+          <w:rtl/>
+        </w:rPr>
+        <w:t>ט</w:t>
       </w:r>
     </w:p>
     <w:p>
@@ -13125,14 +13143,32 @@
     </w:p>
     <w:p>
       <w:pPr>
-        <w:rPr>
-          <w:rtl/>
-        </w:rPr>
-      </w:pPr>
+        <w:pStyle w:val="Heading2"/>
+      </w:pPr>
+      <w:r>
+        <w:rPr>
+          <w:rtl/>
+        </w:rPr>
+        <w:t xml:space="preserve">ספרות ומקורות מידע </w:t>
+      </w:r>
     </w:p>
     <w:p>
       <w:pPr>
-        <w:pStyle w:val="1"/>
+        <w:rPr>
+          <w:rtl/>
+        </w:rPr>
+      </w:pPr>
+    </w:p>
+    <w:p>
+      <w:pPr>
+        <w:rPr>
+          <w:rtl/>
+        </w:rPr>
+      </w:pPr>
+    </w:p>
+    <w:p>
+      <w:pPr>
+        <w:pStyle w:val="Heading1"/>
       </w:pPr>
       <w:r>
         <w:rPr>
@@ -13179,7 +13215,7 @@
     </w:p>
     <w:p>
       <w:pPr>
-        <w:pStyle w:val="1"/>
+        <w:pStyle w:val="Heading1"/>
       </w:pPr>
       <w:r>
         <w:rPr>
@@ -13190,7 +13226,7 @@
     </w:p>
     <w:p>
       <w:pPr>
-        <w:pStyle w:val="2"/>
+        <w:pStyle w:val="Heading2"/>
       </w:pPr>
       <w:r>
         <w:rPr>
@@ -13212,7 +13248,7 @@
     <w:p/>
     <w:tbl>
       <w:tblPr>
-        <w:tblStyle w:val="a6"/>
+        <w:tblStyle w:val="TableGrid0"/>
         <w:bidiVisual/>
         <w:tblW w:w="0" w:type="auto"/>
         <w:tblInd w:w="10" w:type="dxa"/>
@@ -13409,7 +13445,7 @@
     </w:p>
     <w:p>
       <w:pPr>
-        <w:pStyle w:val="2"/>
+        <w:pStyle w:val="Heading2"/>
       </w:pPr>
       <w:r>
         <w:rPr>
@@ -13444,7 +13480,7 @@
     </w:p>
     <w:tbl>
       <w:tblPr>
-        <w:tblStyle w:val="a6"/>
+        <w:tblStyle w:val="TableGrid0"/>
         <w:bidiVisual/>
         <w:tblW w:w="0" w:type="auto"/>
         <w:tblInd w:w="1108" w:type="dxa"/>
@@ -13738,7 +13774,7 @@
     </w:p>
     <w:p>
       <w:pPr>
-        <w:pStyle w:val="1"/>
+        <w:pStyle w:val="Heading1"/>
       </w:pPr>
       <w:r>
         <w:t xml:space="preserve"> )version control </w:t>
@@ -13811,7 +13847,7 @@
     </w:p>
     <w:tbl>
       <w:tblPr>
-        <w:tblStyle w:val="a6"/>
+        <w:tblStyle w:val="TableGrid0"/>
         <w:bidiVisual/>
         <w:tblW w:w="0" w:type="auto"/>
         <w:tblLook w:val="04A0" w:firstRow="1" w:lastRow="0" w:firstColumn="1" w:lastColumn="0" w:noHBand="0" w:noVBand="1"/>
@@ -13931,7 +13967,7 @@
     <w:p/>
     <w:p>
       <w:pPr>
-        <w:pStyle w:val="3"/>
+        <w:pStyle w:val="Heading3"/>
         <w:numPr>
           <w:ilvl w:val="0"/>
           <w:numId w:val="42"/>
@@ -13986,7 +14022,7 @@
     </w:p>
     <w:p>
       <w:pPr>
-        <w:pStyle w:val="3"/>
+        <w:pStyle w:val="Heading3"/>
       </w:pPr>
       <w:r>
         <w:rPr>
@@ -14007,7 +14043,7 @@
     </w:p>
     <w:tbl>
       <w:tblPr>
-        <w:tblStyle w:val="a6"/>
+        <w:tblStyle w:val="TableGrid0"/>
         <w:bidiVisual/>
         <w:tblW w:w="0" w:type="auto"/>
         <w:tblLook w:val="04A0" w:firstRow="1" w:lastRow="0" w:firstColumn="1" w:lastColumn="0" w:noHBand="0" w:noVBand="1"/>
@@ -14176,6 +14212,7 @@
       <w:r>
         <w:rPr>
           <w:noProof/>
+          <w:lang w:val="en-GB" w:eastAsia="en-GB" w:bidi="ar-SA"/>
         </w:rPr>
         <mc:AlternateContent>
           <mc:Choice Requires="wpg">
@@ -14279,7 +14316,7 @@
     </w:p>
     <w:p>
       <w:pPr>
-        <w:pStyle w:val="3"/>
+        <w:pStyle w:val="Heading3"/>
       </w:pPr>
       <w:r>
         <w:rPr>
@@ -14320,7 +14357,7 @@
     </w:p>
     <w:p>
       <w:pPr>
-        <w:pStyle w:val="3"/>
+        <w:pStyle w:val="Heading3"/>
       </w:pPr>
       <w:r>
         <w:rPr>
@@ -14367,9 +14404,9 @@
       </w:pPr>
     </w:p>
     <w:sectPr>
-      <w:footerReference w:type="even" r:id="rId21"/>
-      <w:footerReference w:type="default" r:id="rId22"/>
-      <w:footerReference w:type="first" r:id="rId23"/>
+      <w:footerReference w:type="even" r:id="rId20"/>
+      <w:footerReference w:type="default" r:id="rId21"/>
+      <w:footerReference w:type="first" r:id="rId22"/>
       <w:pgSz w:w="11906" w:h="16841"/>
       <w:pgMar w:top="724" w:right="1462" w:bottom="289" w:left="1142" w:header="720" w:footer="720" w:gutter="0"/>
       <w:cols w:space="720"/>
@@ -17068,7 +17105,7 @@
     <w:lvl w:ilvl="0">
       <w:start w:val="1"/>
       <w:numFmt w:val="decimal"/>
-      <w:pStyle w:val="1"/>
+      <w:pStyle w:val="Heading1"/>
       <w:lvlText w:val="%1."/>
       <w:lvlJc w:val="left"/>
       <w:pPr>
@@ -17093,7 +17130,7 @@
     <w:lvl w:ilvl="1">
       <w:start w:val="1"/>
       <w:numFmt w:val="decimal"/>
-      <w:pStyle w:val="2"/>
+      <w:pStyle w:val="Heading2"/>
       <w:lvlText w:val="%1.%2."/>
       <w:lvlJc w:val="left"/>
       <w:pPr>
@@ -19128,7 +19165,7 @@
     <w:lvl w:ilvl="0" w:tplc="7C649374">
       <w:start w:val="1"/>
       <w:numFmt w:val="hebrew1"/>
-      <w:pStyle w:val="3"/>
+      <w:pStyle w:val="Heading3"/>
       <w:lvlText w:val="%1."/>
       <w:lvlJc w:val="left"/>
       <w:pPr>
@@ -20900,7 +20937,7 @@
     <w:lsdException w:name="List Table 6 Colorful Accent 6" w:uiPriority="51"/>
     <w:lsdException w:name="List Table 7 Colorful Accent 6" w:uiPriority="52"/>
   </w:latentStyles>
-  <w:style w:type="paragraph" w:default="1" w:styleId="a">
+  <w:style w:type="paragraph" w:default="1" w:styleId="Normal">
     <w:name w:val="Normal"/>
     <w:qFormat/>
     <w:rsid w:val="001F4C7D"/>
@@ -20916,11 +20953,11 @@
       <w:szCs w:val="28"/>
     </w:rPr>
   </w:style>
-  <w:style w:type="paragraph" w:styleId="1">
+  <w:style w:type="paragraph" w:styleId="Heading1">
     <w:name w:val="heading 1"/>
-    <w:basedOn w:val="a"/>
-    <w:next w:val="a"/>
-    <w:link w:val="10"/>
+    <w:basedOn w:val="Normal"/>
+    <w:next w:val="Normal"/>
+    <w:link w:val="Heading1Char"/>
     <w:uiPriority w:val="9"/>
     <w:qFormat/>
     <w:rsid w:val="001F4C7D"/>
@@ -20938,11 +20975,11 @@
       <w:szCs w:val="26"/>
     </w:rPr>
   </w:style>
-  <w:style w:type="paragraph" w:styleId="2">
+  <w:style w:type="paragraph" w:styleId="Heading2">
     <w:name w:val="heading 2"/>
-    <w:basedOn w:val="a"/>
-    <w:next w:val="a"/>
-    <w:link w:val="20"/>
+    <w:basedOn w:val="Normal"/>
+    <w:next w:val="Normal"/>
+    <w:link w:val="Heading2Char"/>
     <w:uiPriority w:val="9"/>
     <w:unhideWhenUsed/>
     <w:qFormat/>
@@ -20960,11 +20997,11 @@
       <w:szCs w:val="26"/>
     </w:rPr>
   </w:style>
-  <w:style w:type="paragraph" w:styleId="3">
+  <w:style w:type="paragraph" w:styleId="Heading3">
     <w:name w:val="heading 3"/>
-    <w:basedOn w:val="a"/>
-    <w:next w:val="a"/>
-    <w:link w:val="30"/>
+    <w:basedOn w:val="Normal"/>
+    <w:next w:val="Normal"/>
+    <w:link w:val="Heading3Char"/>
     <w:uiPriority w:val="9"/>
     <w:unhideWhenUsed/>
     <w:qFormat/>
@@ -20983,13 +21020,13 @@
       <w:u w:val="single" w:color="000000"/>
     </w:rPr>
   </w:style>
-  <w:style w:type="character" w:default="1" w:styleId="a0">
+  <w:style w:type="character" w:default="1" w:styleId="DefaultParagraphFont">
     <w:name w:val="Default Paragraph Font"/>
     <w:uiPriority w:val="1"/>
     <w:semiHidden/>
     <w:unhideWhenUsed/>
   </w:style>
-  <w:style w:type="table" w:default="1" w:styleId="a1">
+  <w:style w:type="table" w:default="1" w:styleId="TableNormal">
     <w:name w:val="Normal Table"/>
     <w:uiPriority w:val="99"/>
     <w:semiHidden/>
@@ -21004,7 +21041,7 @@
       </w:tblCellMar>
     </w:tblPr>
   </w:style>
-  <w:style w:type="numbering" w:default="1" w:styleId="a2">
+  <w:style w:type="numbering" w:default="1" w:styleId="NoList">
     <w:name w:val="No List"/>
     <w:uiPriority w:val="99"/>
     <w:semiHidden/>
@@ -21024,9 +21061,9 @@
       </w:tblCellMar>
     </w:tblPr>
   </w:style>
-  <w:style w:type="paragraph" w:styleId="a3">
+  <w:style w:type="paragraph" w:styleId="ListParagraph">
     <w:name w:val="List Paragraph"/>
-    <w:basedOn w:val="a"/>
+    <w:basedOn w:val="Normal"/>
     <w:uiPriority w:val="34"/>
     <w:qFormat/>
     <w:rsid w:val="00CC3D20"/>
@@ -21041,10 +21078,10 @@
       <w:sz w:val="22"/>
     </w:rPr>
   </w:style>
-  <w:style w:type="paragraph" w:styleId="a4">
+  <w:style w:type="paragraph" w:styleId="Header">
     <w:name w:val="header"/>
-    <w:basedOn w:val="a"/>
-    <w:link w:val="a5"/>
+    <w:basedOn w:val="Normal"/>
+    <w:link w:val="HeaderChar"/>
     <w:uiPriority w:val="99"/>
     <w:unhideWhenUsed/>
     <w:rsid w:val="00F25502"/>
@@ -21056,10 +21093,10 @@
       <w:spacing w:line="240" w:lineRule="auto"/>
     </w:pPr>
   </w:style>
-  <w:style w:type="character" w:customStyle="1" w:styleId="a5">
-    <w:name w:val="כותרת עליונה תו"/>
-    <w:basedOn w:val="a0"/>
-    <w:link w:val="a4"/>
+  <w:style w:type="character" w:customStyle="1" w:styleId="HeaderChar">
+    <w:name w:val="Header Char"/>
+    <w:basedOn w:val="DefaultParagraphFont"/>
+    <w:link w:val="Header"/>
     <w:uiPriority w:val="99"/>
     <w:rsid w:val="00F25502"/>
     <w:rPr>
@@ -21068,9 +21105,9 @@
       <w:sz w:val="26"/>
     </w:rPr>
   </w:style>
-  <w:style w:type="table" w:styleId="a6">
+  <w:style w:type="table" w:styleId="TableGrid0">
     <w:name w:val="Table Grid"/>
-    <w:basedOn w:val="a1"/>
+    <w:basedOn w:val="TableNormal"/>
     <w:uiPriority w:val="39"/>
     <w:rsid w:val="00E015AA"/>
     <w:pPr>
@@ -21089,7 +21126,7 @@
   </w:style>
   <w:style w:type="character" w:styleId="Hyperlink">
     <w:name w:val="Hyperlink"/>
-    <w:basedOn w:val="a0"/>
+    <w:basedOn w:val="DefaultParagraphFont"/>
     <w:uiPriority w:val="99"/>
     <w:unhideWhenUsed/>
     <w:rsid w:val="000D261B"/>
@@ -21098,10 +21135,10 @@
       <w:u w:val="single"/>
     </w:rPr>
   </w:style>
-  <w:style w:type="paragraph" w:styleId="a7">
+  <w:style w:type="paragraph" w:styleId="BalloonText">
     <w:name w:val="Balloon Text"/>
-    <w:basedOn w:val="a"/>
-    <w:link w:val="a8"/>
+    <w:basedOn w:val="Normal"/>
+    <w:link w:val="BalloonTextChar"/>
     <w:uiPriority w:val="99"/>
     <w:semiHidden/>
     <w:unhideWhenUsed/>
@@ -21115,10 +21152,10 @@
       <w:szCs w:val="16"/>
     </w:rPr>
   </w:style>
-  <w:style w:type="character" w:customStyle="1" w:styleId="a8">
-    <w:name w:val="טקסט בלונים תו"/>
-    <w:basedOn w:val="a0"/>
-    <w:link w:val="a7"/>
+  <w:style w:type="character" w:customStyle="1" w:styleId="BalloonTextChar">
+    <w:name w:val="Balloon Text Char"/>
+    <w:basedOn w:val="DefaultParagraphFont"/>
+    <w:link w:val="BalloonText"/>
     <w:uiPriority w:val="99"/>
     <w:semiHidden/>
     <w:rsid w:val="00F8613E"/>
@@ -21129,10 +21166,10 @@
       <w:szCs w:val="16"/>
     </w:rPr>
   </w:style>
-  <w:style w:type="paragraph" w:styleId="HTML">
+  <w:style w:type="paragraph" w:styleId="HTMLPreformatted">
     <w:name w:val="HTML Preformatted"/>
-    <w:basedOn w:val="a"/>
-    <w:link w:val="HTML0"/>
+    <w:basedOn w:val="Normal"/>
+    <w:link w:val="HTMLPreformattedChar"/>
     <w:uiPriority w:val="99"/>
     <w:semiHidden/>
     <w:unhideWhenUsed/>
@@ -21167,10 +21204,10 @@
       <w:szCs w:val="20"/>
     </w:rPr>
   </w:style>
-  <w:style w:type="character" w:customStyle="1" w:styleId="HTML0">
-    <w:name w:val="HTML מעוצב מראש תו"/>
-    <w:basedOn w:val="a0"/>
-    <w:link w:val="HTML"/>
+  <w:style w:type="character" w:customStyle="1" w:styleId="HTMLPreformattedChar">
+    <w:name w:val="HTML Preformatted Char"/>
+    <w:basedOn w:val="DefaultParagraphFont"/>
+    <w:link w:val="HTMLPreformatted"/>
     <w:uiPriority w:val="99"/>
     <w:semiHidden/>
     <w:rsid w:val="00F83B4F"/>
@@ -21180,10 +21217,10 @@
       <w:szCs w:val="20"/>
     </w:rPr>
   </w:style>
-  <w:style w:type="character" w:customStyle="1" w:styleId="10">
-    <w:name w:val="כותרת 1 תו"/>
-    <w:basedOn w:val="a0"/>
-    <w:link w:val="1"/>
+  <w:style w:type="character" w:customStyle="1" w:styleId="Heading1Char">
+    <w:name w:val="Heading 1 Char"/>
+    <w:basedOn w:val="DefaultParagraphFont"/>
+    <w:link w:val="Heading1"/>
     <w:uiPriority w:val="9"/>
     <w:rsid w:val="001F4C7D"/>
     <w:rPr>
@@ -21195,10 +21232,10 @@
       <w:szCs w:val="26"/>
     </w:rPr>
   </w:style>
-  <w:style w:type="character" w:customStyle="1" w:styleId="20">
-    <w:name w:val="כותרת 2 תו"/>
-    <w:basedOn w:val="a0"/>
-    <w:link w:val="2"/>
+  <w:style w:type="character" w:customStyle="1" w:styleId="Heading2Char">
+    <w:name w:val="Heading 2 Char"/>
+    <w:basedOn w:val="DefaultParagraphFont"/>
+    <w:link w:val="Heading2"/>
     <w:uiPriority w:val="9"/>
     <w:rsid w:val="001F4C7D"/>
     <w:rPr>
@@ -21208,10 +21245,10 @@
       <w:szCs w:val="26"/>
     </w:rPr>
   </w:style>
-  <w:style w:type="character" w:customStyle="1" w:styleId="30">
-    <w:name w:val="כותרת 3 תו"/>
-    <w:basedOn w:val="a0"/>
-    <w:link w:val="3"/>
+  <w:style w:type="character" w:customStyle="1" w:styleId="Heading3Char">
+    <w:name w:val="Heading 3 Char"/>
+    <w:basedOn w:val="DefaultParagraphFont"/>
+    <w:link w:val="Heading3"/>
     <w:uiPriority w:val="9"/>
     <w:rsid w:val="001F4C7D"/>
     <w:rPr>
@@ -21226,7 +21263,7 @@
   </w:style>
   <w:style w:type="paragraph" w:styleId="NormalWeb">
     <w:name w:val="Normal (Web)"/>
-    <w:basedOn w:val="a"/>
+    <w:basedOn w:val="Normal"/>
     <w:uiPriority w:val="99"/>
     <w:unhideWhenUsed/>
     <w:rsid w:val="00CC6277"/>
@@ -21243,9 +21280,9 @@
       <w:lang w:val="en-GB" w:eastAsia="en-GB" w:bidi="ar-SA"/>
     </w:rPr>
   </w:style>
-  <w:style w:type="character" w:styleId="a9">
+  <w:style w:type="character" w:styleId="Strong">
     <w:name w:val="Strong"/>
-    <w:basedOn w:val="a0"/>
+    <w:basedOn w:val="DefaultParagraphFont"/>
     <w:uiPriority w:val="22"/>
     <w:qFormat/>
     <w:rsid w:val="00CC6277"/>
@@ -21256,8 +21293,8 @@
   </w:style>
   <w:style w:type="table" w:customStyle="1" w:styleId="TableGrid1">
     <w:name w:val="Table Grid1"/>
-    <w:basedOn w:val="a1"/>
-    <w:next w:val="a6"/>
+    <w:basedOn w:val="TableNormal"/>
+    <w:next w:val="TableGrid0"/>
     <w:uiPriority w:val="39"/>
     <w:rsid w:val="00765291"/>
     <w:pPr>
@@ -21547,7 +21584,7 @@
 </file>
 
 <file path=customXml/itemProps1.xml><?xml version="1.0" encoding="utf-8"?>
-<ds:datastoreItem xmlns:ds="http://schemas.openxmlformats.org/officeDocument/2006/customXml" ds:itemID="{54C22186-AE64-45FE-8723-2003FA175125}">
+<ds:datastoreItem xmlns:ds="http://schemas.openxmlformats.org/officeDocument/2006/customXml" ds:itemID="{B558944B-7783-43B4-9A4B-7AC8B1217199}">
   <ds:schemaRefs>
     <ds:schemaRef ds:uri="http://schemas.openxmlformats.org/officeDocument/2006/bibliography"/>
   </ds:schemaRefs>

</xml_diff>